<commit_message>
Requirements changed test commit
</commit_message>
<xml_diff>
--- a/docs/requirements 1.0.docx
+++ b/docs/requirements 1.0.docx
@@ -5967,8 +5967,6 @@
               </w:rPr>
               <w:t xml:space="preserve"> </w:t>
             </w:r>
-            <w:bookmarkStart w:id="35" w:name="_GoBack"/>
-            <w:bookmarkEnd w:id="35"/>
             <w:r>
               <w:rPr>
                 <w:sz w:val="24"/>
@@ -6159,7 +6157,7 @@
                 <w:szCs w:val="24"/>
               </w:rPr>
             </w:pPr>
-            <w:bookmarkStart w:id="36" w:name="_Toc287133731"/>
+            <w:bookmarkStart w:id="35" w:name="_Toc287133731"/>
             <w:r>
               <w:rPr>
                 <w:sz w:val="24"/>
@@ -6175,7 +6173,7 @@
               </w:rPr>
               <w:t xml:space="preserve"> 2.4</w:t>
             </w:r>
-            <w:bookmarkEnd w:id="36"/>
+            <w:bookmarkEnd w:id="35"/>
           </w:p>
         </w:tc>
         <w:tc>
@@ -6215,7 +6213,7 @@
                 <w:szCs w:val="24"/>
               </w:rPr>
             </w:pPr>
-            <w:bookmarkStart w:id="37" w:name="_Toc287133739"/>
+            <w:bookmarkStart w:id="36" w:name="_Toc287133739"/>
             <w:r>
               <w:rPr>
                 <w:sz w:val="24"/>
@@ -6223,7 +6221,7 @@
               </w:rPr>
               <w:t>R 2.5</w:t>
             </w:r>
-            <w:bookmarkEnd w:id="37"/>
+            <w:bookmarkEnd w:id="36"/>
             <w:r>
               <w:rPr>
                 <w:sz w:val="24"/>
@@ -6270,7 +6268,7 @@
                 <w:szCs w:val="24"/>
               </w:rPr>
             </w:pPr>
-            <w:bookmarkStart w:id="38" w:name="_Toc287133741"/>
+            <w:bookmarkStart w:id="37" w:name="_Toc287133741"/>
             <w:r>
               <w:rPr>
                 <w:sz w:val="24"/>
@@ -6278,7 +6276,7 @@
               </w:rPr>
               <w:t>R 2.6</w:t>
             </w:r>
-            <w:bookmarkEnd w:id="38"/>
+            <w:bookmarkEnd w:id="37"/>
           </w:p>
         </w:tc>
         <w:tc>
@@ -7951,7 +7949,7 @@
         </w:rPr>
         <w:br w:type="page"/>
       </w:r>
-      <w:bookmarkStart w:id="39" w:name="_Toc287133764"/>
+      <w:bookmarkStart w:id="38" w:name="_Toc287133764"/>
       <w:r>
         <w:rPr>
           <w:b/>
@@ -7985,7 +7983,7 @@
         </w:rPr>
         <w:t>)</w:t>
       </w:r>
-      <w:bookmarkEnd w:id="39"/>
+      <w:bookmarkEnd w:id="38"/>
     </w:p>
     <w:p>
       <w:pPr>
@@ -8157,35 +8155,7 @@
                 <w:sz w:val="24"/>
                 <w:szCs w:val="24"/>
               </w:rPr>
-              <w:t xml:space="preserve">При входе в режиме </w:t>
-            </w:r>
-            <w:r>
-              <w:rPr>
-                <w:sz w:val="24"/>
-                <w:szCs w:val="24"/>
-              </w:rPr>
-              <w:t>пользователя</w:t>
-            </w:r>
-            <w:r>
-              <w:rPr>
-                <w:sz w:val="24"/>
-                <w:szCs w:val="24"/>
-              </w:rPr>
-              <w:t xml:space="preserve"> открывается форма </w:t>
-            </w:r>
-            <w:r>
-              <w:rPr>
-                <w:sz w:val="24"/>
-                <w:szCs w:val="24"/>
-              </w:rPr>
-              <w:t>пользователя</w:t>
-            </w:r>
-            <w:r>
-              <w:rPr>
-                <w:sz w:val="24"/>
-                <w:szCs w:val="24"/>
-              </w:rPr>
-              <w:t>:</w:t>
+              <w:t>При входе в режиме пользователя открывается форма пользователя:</w:t>
             </w:r>
           </w:p>
           <w:p>
@@ -8633,28 +8603,7 @@
                 <w:sz w:val="24"/>
                 <w:szCs w:val="24"/>
               </w:rPr>
-              <w:t>При нажатии на кнопку «Пользователь</w:t>
-            </w:r>
-            <w:r>
-              <w:rPr>
-                <w:sz w:val="24"/>
-                <w:szCs w:val="24"/>
-              </w:rPr>
-              <w:t xml:space="preserve">» и выборе пункта  «Выход» </w:t>
-            </w:r>
-            <w:r>
-              <w:rPr>
-                <w:sz w:val="24"/>
-                <w:szCs w:val="24"/>
-              </w:rPr>
-              <w:t xml:space="preserve">выпадающего меню </w:t>
-            </w:r>
-            <w:r>
-              <w:rPr>
-                <w:sz w:val="24"/>
-                <w:szCs w:val="24"/>
-              </w:rPr>
-              <w:t xml:space="preserve">будет произведен выход из системы, форма </w:t>
+              <w:t xml:space="preserve">При нажатии на кнопку «Пользователь» и выборе пункта  «Выход» выпадающего меню будет произведен выход из системы, форма </w:t>
             </w:r>
             <w:r>
               <w:rPr>
@@ -8920,6 +8869,54 @@
               </w:rPr>
               <w:t>Поле просмотра информации о задачи недоступно для редактирования пользователем.</w:t>
             </w:r>
+          </w:p>
+        </w:tc>
+      </w:tr>
+      <w:tr>
+        <w:tc>
+          <w:tcPr>
+            <w:tcW w:w="1276" w:type="dxa"/>
+          </w:tcPr>
+          <w:p>
+            <w:pPr>
+              <w:pStyle w:val="12"/>
+              <w:jc w:val="both"/>
+              <w:rPr>
+                <w:sz w:val="24"/>
+                <w:szCs w:val="24"/>
+              </w:rPr>
+            </w:pPr>
+            <w:r>
+              <w:rPr>
+                <w:sz w:val="24"/>
+                <w:szCs w:val="24"/>
+              </w:rPr>
+              <w:t>123</w:t>
+            </w:r>
+          </w:p>
+        </w:tc>
+        <w:tc>
+          <w:tcPr>
+            <w:tcW w:w="8444" w:type="dxa"/>
+          </w:tcPr>
+          <w:p>
+            <w:pPr>
+              <w:pStyle w:val="12"/>
+              <w:jc w:val="both"/>
+              <w:rPr>
+                <w:sz w:val="24"/>
+                <w:szCs w:val="24"/>
+              </w:rPr>
+            </w:pPr>
+            <w:r>
+              <w:rPr>
+                <w:sz w:val="24"/>
+                <w:szCs w:val="24"/>
+              </w:rPr>
+              <w:t>123</w:t>
+            </w:r>
+            <w:bookmarkStart w:id="39" w:name="_GoBack"/>
+            <w:bookmarkEnd w:id="39"/>
           </w:p>
         </w:tc>
       </w:tr>
@@ -9042,7 +9039,7 @@
         <w:rStyle w:val="a6"/>
         <w:noProof/>
       </w:rPr>
-      <w:t>9</w:t>
+      <w:t>10</w:t>
     </w:r>
     <w:r>
       <w:rPr>
@@ -11943,7 +11940,7 @@
 </file>
 
 <file path=customXml/itemProps1.xml><?xml version="1.0" encoding="utf-8"?>
-<ds:datastoreItem xmlns:ds="http://schemas.openxmlformats.org/officeDocument/2006/customXml" ds:itemID="{D5278F29-793F-4336-9F59-4B52419FDFAB}">
+<ds:datastoreItem xmlns:ds="http://schemas.openxmlformats.org/officeDocument/2006/customXml" ds:itemID="{F06381B0-1F0B-4A5E-9A87-A89CECC5844B}">
   <ds:schemaRefs>
     <ds:schemaRef ds:uri="http://schemas.openxmlformats.org/officeDocument/2006/bibliography"/>
   </ds:schemaRefs>

</xml_diff>

<commit_message>
Requirement R 2.8.1 changed
</commit_message>
<xml_diff>
--- a/docs/requirements 1.0.docx
+++ b/docs/requirements 1.0.docx
@@ -307,23 +307,7 @@
           <w:sz w:val="28"/>
           <w:szCs w:val="28"/>
         </w:rPr>
-        <w:t xml:space="preserve">, </w:t>
-      </w:r>
-      <w:proofErr w:type="gramStart"/>
-      <w:r>
-        <w:rPr>
-          <w:sz w:val="28"/>
-          <w:szCs w:val="28"/>
-        </w:rPr>
-        <w:t>согласно варианта</w:t>
-      </w:r>
-      <w:proofErr w:type="gramEnd"/>
-      <w:r>
-        <w:rPr>
-          <w:sz w:val="28"/>
-          <w:szCs w:val="28"/>
-        </w:rPr>
-        <w:t>, определенного преподавателем</w:t>
+        <w:t>, согласно варианта, определенного преподавателем</w:t>
       </w:r>
       <w:r>
         <w:rPr>
@@ -678,21 +662,12 @@
         </w:rPr>
         <w:t xml:space="preserve"> </w:t>
       </w:r>
-      <w:proofErr w:type="spellStart"/>
       <w:r>
         <w:rPr>
           <w:sz w:val="24"/>
           <w:szCs w:val="24"/>
         </w:rPr>
-        <w:t>Курчевский</w:t>
-      </w:r>
-      <w:proofErr w:type="spellEnd"/>
-      <w:r>
-        <w:rPr>
-          <w:sz w:val="24"/>
-          <w:szCs w:val="24"/>
-        </w:rPr>
-        <w:t xml:space="preserve"> А.А.</w:t>
+        <w:t>Курчевский А.А.</w:t>
       </w:r>
     </w:p>
     <w:p>
@@ -3124,7 +3099,6 @@
               </w:rPr>
               <w:t>О</w:t>
             </w:r>
-            <w:proofErr w:type="spellStart"/>
             <w:r>
               <w:rPr>
                 <w:sz w:val="24"/>
@@ -3138,15 +3112,7 @@
                 <w:sz w:val="24"/>
                 <w:szCs w:val="24"/>
               </w:rPr>
-              <w:t>ние</w:t>
-            </w:r>
-            <w:proofErr w:type="spellEnd"/>
-            <w:r>
-              <w:rPr>
-                <w:sz w:val="24"/>
-                <w:szCs w:val="24"/>
-              </w:rPr>
-              <w:t xml:space="preserve"> требования</w:t>
+              <w:t>ние требования</w:t>
             </w:r>
             <w:bookmarkEnd w:id="32"/>
           </w:p>
@@ -3764,7 +3730,6 @@
               </w:rPr>
               <w:t xml:space="preserve">Поле «Срок» для выбора даты в формате </w:t>
             </w:r>
-            <w:proofErr w:type="spellStart"/>
             <w:r>
               <w:rPr>
                 <w:sz w:val="24"/>
@@ -3773,7 +3738,6 @@
               </w:rPr>
               <w:t>dd</w:t>
             </w:r>
-            <w:proofErr w:type="spellEnd"/>
             <w:r>
               <w:rPr>
                 <w:sz w:val="24"/>
@@ -3796,7 +3760,6 @@
               </w:rPr>
               <w:t>.</w:t>
             </w:r>
-            <w:proofErr w:type="spellStart"/>
             <w:r>
               <w:rPr>
                 <w:sz w:val="24"/>
@@ -3805,7 +3768,6 @@
               </w:rPr>
               <w:t>yyyy</w:t>
             </w:r>
-            <w:proofErr w:type="spellEnd"/>
           </w:p>
           <w:p>
             <w:pPr>
@@ -6468,7 +6430,23 @@
                 <w:sz w:val="24"/>
                 <w:szCs w:val="24"/>
               </w:rPr>
-              <w:t>При входе в режим добавления новой задачи поля «Название задачи», «Номер», «Срок» очищаются, кнопка «Сохранить» становится активной.</w:t>
+              <w:t>При входе в режим добавления новой задачи поля «Название задачи», «Номер», «Срок»</w:t>
+            </w:r>
+            <w:r>
+              <w:rPr>
+                <w:sz w:val="24"/>
+                <w:szCs w:val="24"/>
+              </w:rPr>
+              <w:t>, «Описание»</w:t>
+            </w:r>
+            <w:bookmarkStart w:id="38" w:name="_GoBack"/>
+            <w:bookmarkEnd w:id="38"/>
+            <w:r>
+              <w:rPr>
+                <w:sz w:val="24"/>
+                <w:szCs w:val="24"/>
+              </w:rPr>
+              <w:t xml:space="preserve"> очищаются, кнопка «Сохранить» становится активной.</w:t>
             </w:r>
           </w:p>
         </w:tc>
@@ -7124,23 +7102,7 @@
                 <w:sz w:val="24"/>
                 <w:szCs w:val="24"/>
               </w:rPr>
-              <w:t xml:space="preserve">Для редактирования выбранной задачи необходимо начать вносить изменения в </w:t>
-            </w:r>
-            <w:proofErr w:type="gramStart"/>
-            <w:r>
-              <w:rPr>
-                <w:sz w:val="24"/>
-                <w:szCs w:val="24"/>
-              </w:rPr>
-              <w:t>какое-либо</w:t>
-            </w:r>
-            <w:proofErr w:type="gramEnd"/>
-            <w:r>
-              <w:rPr>
-                <w:sz w:val="24"/>
-                <w:szCs w:val="24"/>
-              </w:rPr>
-              <w:t xml:space="preserve"> из полей на панели просмотра, создания и редактирования задачи.</w:t>
+              <w:t>Для редактирования выбранной задачи необходимо начать вносить изменения в какое-либо из полей на панели просмотра, создания и редактирования задачи.</w:t>
             </w:r>
           </w:p>
         </w:tc>
@@ -7917,7 +7879,7 @@
         </w:rPr>
         <w:br w:type="page"/>
       </w:r>
-      <w:bookmarkStart w:id="38" w:name="_Toc287133764"/>
+      <w:bookmarkStart w:id="39" w:name="_Toc287133764"/>
       <w:r>
         <w:rPr>
           <w:b/>
@@ -7951,7 +7913,7 @@
         </w:rPr>
         <w:t>)</w:t>
       </w:r>
-      <w:bookmarkEnd w:id="38"/>
+      <w:bookmarkEnd w:id="39"/>
     </w:p>
     <w:p>
       <w:pPr>
@@ -8849,8 +8811,6 @@
           <w:szCs w:val="24"/>
         </w:rPr>
       </w:pPr>
-      <w:bookmarkStart w:id="39" w:name="_GoBack"/>
-      <w:bookmarkEnd w:id="39"/>
     </w:p>
     <w:p>
       <w:pPr>
@@ -8961,7 +8921,7 @@
         <w:rStyle w:val="a6"/>
         <w:noProof/>
       </w:rPr>
-      <w:t>10</w:t>
+      <w:t>7</w:t>
     </w:r>
     <w:r>
       <w:rPr>
@@ -11862,7 +11822,7 @@
 </file>
 
 <file path=customXml/itemProps1.xml><?xml version="1.0" encoding="utf-8"?>
-<ds:datastoreItem xmlns:ds="http://schemas.openxmlformats.org/officeDocument/2006/customXml" ds:itemID="{C3A2F941-9E81-4D60-B76D-F411AB8AC119}">
+<ds:datastoreItem xmlns:ds="http://schemas.openxmlformats.org/officeDocument/2006/customXml" ds:itemID="{199D9F1E-410F-40E3-A825-599BD3E43972}">
   <ds:schemaRefs>
     <ds:schemaRef ds:uri="http://schemas.openxmlformats.org/officeDocument/2006/bibliography"/>
   </ds:schemaRefs>

</xml_diff>